<commit_message>
Updated the reflective summary
</commit_message>
<xml_diff>
--- a/Reflective Summary.docx
+++ b/Reflective Summary.docx
@@ -78,21 +78,36 @@
           <w:sz w:val="32"/>
           <w:szCs w:val="32"/>
         </w:rPr>
-        <w:t xml:space="preserve">Version control has been </w:t>
-      </w:r>
-      <w:r>
-        <w:rPr>
-          <w:sz w:val="32"/>
-          <w:szCs w:val="32"/>
-        </w:rPr>
-        <w:t>super</w:t>
-      </w:r>
-      <w:r>
-        <w:rPr>
-          <w:sz w:val="32"/>
-          <w:szCs w:val="32"/>
-        </w:rPr>
-        <w:t xml:space="preserve"> helpful in managing this project. It has allowed me to work on the project simultaneously without fearing losing any progress. Additionally, it has enabled me to keep track of all the changes I've made to the project and revert to previous versions if necessary. This has been particularly useful when I've made mistakes and needed to return to an earlier version. The version control has also helped me track when and where I made changes. Overall, version control has made managing this project much easier and more efficient.</w:t>
+        <w:t>Version control has been tremendously helpful in managing my project. It has allowed me to work on the project simultaneously without the fear of losing any progress. Additionally, it has enabled me to keep track of all the changes I've made to the project and revert to previous versions if necessary. This has been particularly useful when I've made mistakes and needed to return to an earlier version. Version control has also helped me track when and where I made changes.</w:t>
+      </w:r>
+    </w:p>
+    <w:p>
+      <w:pPr>
+        <w:rPr>
+          <w:sz w:val="32"/>
+          <w:szCs w:val="32"/>
+        </w:rPr>
+      </w:pPr>
+      <w:r>
+        <w:rPr>
+          <w:sz w:val="32"/>
+          <w:szCs w:val="32"/>
+        </w:rPr>
+        <w:t>Moreover, creating a repository on GitHub has enabled me to work on multiple devices simultaneously. For instance, I could work on my laptop during class time</w:t>
+      </w:r>
+      <w:r>
+        <w:rPr>
+          <w:sz w:val="32"/>
+          <w:szCs w:val="32"/>
+        </w:rPr>
+        <w:t>, push my code to GitHub,</w:t>
+      </w:r>
+      <w:r>
+        <w:rPr>
+          <w:sz w:val="32"/>
+          <w:szCs w:val="32"/>
+        </w:rPr>
+        <w:t xml:space="preserve"> and continue to work on my desktop. Overall, version control has made managing this project much easier and more efficient.</w:t>
       </w:r>
     </w:p>
     <w:p/>
@@ -193,7 +208,15 @@
           <w:sz w:val="32"/>
           <w:szCs w:val="32"/>
         </w:rPr>
-        <w:t xml:space="preserve">allow us to work together without risking losing the project or affecting the main branch. Moreover, it </w:t>
+        <w:t xml:space="preserve">allow us to work together without risking losing the project or affecting the main branch. </w:t>
+      </w:r>
+      <w:r>
+        <w:rPr>
+          <w:sz w:val="32"/>
+          <w:szCs w:val="32"/>
+        </w:rPr>
+        <w:lastRenderedPageBreak/>
+        <w:t xml:space="preserve">Moreover, it </w:t>
       </w:r>
       <w:r>
         <w:rPr>
@@ -825,6 +848,7 @@
   <w:style w:type="character" w:default="1" w:styleId="DefaultParagraphFont">
     <w:name w:val="Default Paragraph Font"/>
     <w:uiPriority w:val="1"/>
+    <w:semiHidden/>
     <w:unhideWhenUsed/>
   </w:style>
   <w:style w:type="table" w:default="1" w:styleId="TableNormal">

</xml_diff>